<commit_message>
made some slight changes
</commit_message>
<xml_diff>
--- a/HW1/writeup.docx
+++ b/HW1/writeup.docx
@@ -1,9 +1,10 @@
 
 <file path=word/document.xml><?xml version="1.0" encoding="utf-8"?>
-<w:document xmlns:wpc="http://schemas.microsoft.com/office/word/2010/wordprocessingCanvas" xmlns:cx="http://schemas.microsoft.com/office/drawing/2014/chartex" xmlns:cx1="http://schemas.microsoft.com/office/drawing/2015/9/8/chartex" xmlns:cx2="http://schemas.microsoft.com/office/drawing/2015/10/21/chartex" xmlns:cx3="http://schemas.microsoft.com/office/drawing/2016/5/9/chartex" xmlns:cx4="http://schemas.microsoft.com/office/drawing/2016/5/10/chartex" xmlns:cx5="http://schemas.microsoft.com/office/drawing/2016/5/11/chartex" xmlns:cx6="http://schemas.microsoft.com/office/drawing/2016/5/12/chartex" xmlns:cx7="http://schemas.microsoft.com/office/drawing/2016/5/13/chartex" xmlns:cx8="http://schemas.microsoft.com/office/drawing/2016/5/14/chartex" xmlns:mc="http://schemas.openxmlformats.org/markup-compatibility/2006" xmlns:aink="http://schemas.microsoft.com/office/drawing/2016/ink" xmlns:am3d="http://schemas.microsoft.com/office/drawing/2017/model3d" xmlns:o="urn:schemas-microsoft-com:office:office" xmlns:r="http://schemas.openxmlformats.org/officeDocument/2006/relationships" xmlns:m="http://schemas.openxmlformats.org/officeDocument/2006/math" xmlns:v="urn:schemas-microsoft-com:vml" xmlns:wp14="http://schemas.microsoft.com/office/word/2010/wordprocessingDrawing" xmlns:wp="http://schemas.openxmlformats.org/drawingml/2006/wordprocessingDrawing" xmlns:w10="urn:schemas-microsoft-com:office:word" xmlns:w="http://schemas.openxmlformats.org/wordprocessingml/2006/main" xmlns:w14="http://schemas.microsoft.com/office/word/2010/wordml" xmlns:w15="http://schemas.microsoft.com/office/word/2012/wordml" xmlns:w16cid="http://schemas.microsoft.com/office/word/2016/wordml/cid" xmlns:w16se="http://schemas.microsoft.com/office/word/2015/wordml/symex" xmlns:wpg="http://schemas.microsoft.com/office/word/2010/wordprocessingGroup" xmlns:wpi="http://schemas.microsoft.com/office/word/2010/wordprocessingInk" xmlns:wne="http://schemas.microsoft.com/office/word/2006/wordml" xmlns:wps="http://schemas.microsoft.com/office/word/2010/wordprocessingShape" mc:Ignorable="w14 w15 w16se w16cid wp14">
+<w:document xmlns:o="urn:schemas-microsoft-com:office:office" xmlns:r="http://schemas.openxmlformats.org/officeDocument/2006/relationships" xmlns:v="urn:schemas-microsoft-com:vml" xmlns:w="http://schemas.openxmlformats.org/wordprocessingml/2006/main" xmlns:w10="urn:schemas-microsoft-com:office:word" xmlns:wp="http://schemas.openxmlformats.org/drawingml/2006/wordprocessingDrawing" xmlns:wps="http://schemas.microsoft.com/office/word/2010/wordprocessingShape" xmlns:wpg="http://schemas.microsoft.com/office/word/2010/wordprocessingGroup" xmlns:mc="http://schemas.openxmlformats.org/markup-compatibility/2006" xmlns:wp14="http://schemas.microsoft.com/office/word/2010/wordprocessingDrawing" xmlns:w14="http://schemas.microsoft.com/office/word/2010/wordml" mc:Ignorable="w14 wp14">
   <w:body>
     <w:p>
       <w:pPr>
+        <w:pStyle w:val="Normal"/>
         <w:jc w:val="right"/>
         <w:rPr>
           <w:sz w:val="24"/>
@@ -20,6 +21,7 @@
     </w:p>
     <w:p>
       <w:pPr>
+        <w:pStyle w:val="Normal"/>
         <w:jc w:val="right"/>
         <w:rPr>
           <w:sz w:val="24"/>
@@ -36,6 +38,7 @@
     </w:p>
     <w:p>
       <w:pPr>
+        <w:pStyle w:val="Normal"/>
         <w:jc w:val="right"/>
         <w:rPr>
           <w:sz w:val="24"/>
@@ -52,6 +55,7 @@
     </w:p>
     <w:p>
       <w:pPr>
+        <w:pStyle w:val="Normal"/>
         <w:jc w:val="right"/>
         <w:rPr>
           <w:sz w:val="24"/>
@@ -68,6 +72,7 @@
     </w:p>
     <w:p>
       <w:pPr>
+        <w:pStyle w:val="Normal"/>
         <w:jc w:val="center"/>
         <w:rPr>
           <w:sz w:val="36"/>
@@ -84,6 +89,7 @@
     </w:p>
     <w:p>
       <w:pPr>
+        <w:pStyle w:val="Normal"/>
         <w:rPr>
           <w:sz w:val="24"/>
           <w:szCs w:val="24"/>
@@ -95,15 +101,29 @@
           <w:szCs w:val="24"/>
         </w:rPr>
         <w:tab/>
-        <w:t xml:space="preserve">For the 8-tile puzzle to be solved, we are implementing multiple search algorithms. The search algorithms include breadth first search, depth first search, iterative deepening, and A*. The code outputs the information for when a node is added and removed from the fringe. For iterative deepening, additional information about when a layer is fully searched and moves onto the next layer is also printed. For the A* algorithm, the cost associated with each node is presented. </w:t>
-      </w:r>
-    </w:p>
-    <w:p>
-      <w:pPr>
-        <w:rPr>
-          <w:sz w:val="24"/>
-          <w:szCs w:val="24"/>
-        </w:rPr>
+        <w:t xml:space="preserve">For the 8-tile puzzle to be solved, we are implementing multiple search algorithms. The search algorithms include breadth first search, depth first search, iterative deepening, and A*. The code outputs the information for when a node is added and removed from the fringe. For iterative deepening, additional information about when a layer is fully searched and moves onto the next layer is also printed. For the A* algorithm, the cost associated with each node is </w:t>
+      </w:r>
+      <w:bookmarkStart w:id="0" w:name="__DdeLink__40_1327815132"/>
+      <w:r>
+        <w:rPr>
+          <w:sz w:val="24"/>
+          <w:szCs w:val="24"/>
+        </w:rPr>
+        <w:t>presented</w:t>
+      </w:r>
+      <w:bookmarkEnd w:id="0"/>
+      <w:r>
+        <w:rPr>
+          <w:sz w:val="24"/>
+          <w:szCs w:val="24"/>
+        </w:rPr>
+        <w:t xml:space="preserve">. </w:t>
+      </w:r>
+    </w:p>
+    <w:p>
+      <w:pPr>
+        <w:pStyle w:val="Normal"/>
+        <w:rPr/>
       </w:pPr>
       <w:r>
         <w:rPr>
@@ -111,7 +131,21 @@
           <w:szCs w:val="24"/>
         </w:rPr>
         <w:tab/>
-        <w:t xml:space="preserve">To formulate this problem as search problem a few definitions need to first be defined. These definitions are as follows. </w:t>
+        <w:t xml:space="preserve">To formulate this problem as </w:t>
+      </w:r>
+      <w:r>
+        <w:rPr>
+          <w:sz w:val="24"/>
+          <w:szCs w:val="24"/>
+        </w:rPr>
+        <w:t xml:space="preserve">a </w:t>
+      </w:r>
+      <w:r>
+        <w:rPr>
+          <w:sz w:val="24"/>
+          <w:szCs w:val="24"/>
+        </w:rPr>
+        <w:t xml:space="preserve">search problem a few definitions need to first be defined. These definitions are as follows. </w:t>
       </w:r>
     </w:p>
     <w:p>
@@ -141,17 +175,28 @@
           <w:ilvl w:val="1"/>
           <w:numId w:val="1"/>
         </w:numPr>
-        <w:rPr>
-          <w:sz w:val="24"/>
-          <w:szCs w:val="24"/>
-        </w:rPr>
-      </w:pPr>
-      <w:r>
-        <w:rPr>
-          <w:sz w:val="24"/>
-          <w:szCs w:val="24"/>
-        </w:rPr>
-        <w:t>The initial state is defined by the inputs to the program. These inputs come for a predefined python file.</w:t>
+        <w:rPr/>
+      </w:pPr>
+      <w:r>
+        <w:rPr>
+          <w:sz w:val="24"/>
+          <w:szCs w:val="24"/>
+        </w:rPr>
+        <w:t xml:space="preserve">The initial state is defined by the inputs to the program. These inputs come </w:t>
+      </w:r>
+      <w:r>
+        <w:rPr>
+          <w:sz w:val="24"/>
+          <w:szCs w:val="24"/>
+        </w:rPr>
+        <w:t>from</w:t>
+      </w:r>
+      <w:r>
+        <w:rPr>
+          <w:sz w:val="24"/>
+          <w:szCs w:val="24"/>
+        </w:rPr>
+        <w:t xml:space="preserve"> a predefined python file.</w:t>
       </w:r>
     </w:p>
     <w:p>
@@ -201,17 +246,14 @@
           <w:ilvl w:val="1"/>
           <w:numId w:val="1"/>
         </w:numPr>
-        <w:rPr>
-          <w:sz w:val="24"/>
-          <w:szCs w:val="24"/>
-        </w:rPr>
-      </w:pPr>
-      <w:r>
-        <w:rPr>
-          <w:sz w:val="24"/>
-          <w:szCs w:val="24"/>
-        </w:rPr>
-        <w:t>The total number of possible states is 9! = 362,880</w:t>
+        <w:rPr/>
+      </w:pPr>
+      <w:r>
+        <w:rPr>
+          <w:sz w:val="24"/>
+          <w:szCs w:val="24"/>
+        </w:rPr>
+        <w:t>The total number of SOLVABLE possible states is 9!/2 = 181,440</w:t>
       </w:r>
     </w:p>
     <w:p>
@@ -231,7 +273,14 @@
           <w:sz w:val="24"/>
           <w:szCs w:val="24"/>
         </w:rPr>
-        <w:t>“*12345678”, “1*2345678”, …</w:t>
+        <w:t>“</w:t>
+      </w:r>
+      <w:r>
+        <w:rPr>
+          <w:sz w:val="24"/>
+          <w:szCs w:val="24"/>
+        </w:rPr>
+        <w:t>*12345678”, “1*2345678”, …</w:t>
       </w:r>
     </w:p>
     <w:p>
@@ -281,49 +330,21 @@
           <w:ilvl w:val="1"/>
           <w:numId w:val="1"/>
         </w:numPr>
-        <w:rPr>
-          <w:sz w:val="24"/>
-          <w:szCs w:val="24"/>
-        </w:rPr>
-      </w:pPr>
-      <w:r>
-        <w:rPr>
-          <w:sz w:val="24"/>
-          <w:szCs w:val="24"/>
-        </w:rPr>
-        <w:t>The possible actions are up, down, left, and right while being limited to remain within the tiled board (</w:t>
-      </w:r>
-      <w:proofErr w:type="spellStart"/>
-      <w:r>
-        <w:rPr>
-          <w:sz w:val="24"/>
-          <w:szCs w:val="24"/>
-        </w:rPr>
-        <w:t>ie</w:t>
-      </w:r>
-      <w:proofErr w:type="spellEnd"/>
-      <w:r>
-        <w:rPr>
-          <w:sz w:val="24"/>
-          <w:szCs w:val="24"/>
-        </w:rPr>
-        <w:t xml:space="preserve"> in range [0:</w:t>
-      </w:r>
-      <w:proofErr w:type="gramStart"/>
-      <w:r>
-        <w:rPr>
-          <w:sz w:val="24"/>
-          <w:szCs w:val="24"/>
-        </w:rPr>
-        <w:t>2][</w:t>
-      </w:r>
-      <w:proofErr w:type="gramEnd"/>
-      <w:r>
-        <w:rPr>
-          <w:sz w:val="24"/>
-          <w:szCs w:val="24"/>
-        </w:rPr>
-        <w:t xml:space="preserve">0:2]). </w:t>
+        <w:rPr/>
+      </w:pPr>
+      <w:r>
+        <w:rPr>
+          <w:sz w:val="24"/>
+          <w:szCs w:val="24"/>
+        </w:rPr>
+        <w:t xml:space="preserve">The possible actions are up, down, left, and right while being limited to remain within the tiled board. </w:t>
+      </w:r>
+      <w:r>
+        <w:rPr>
+          <w:sz w:val="24"/>
+          <w:szCs w:val="24"/>
+        </w:rPr>
+        <w:t xml:space="preserve">This means remaing within a 3X3 matrix. </w:t>
       </w:r>
     </w:p>
     <w:p>
@@ -363,14 +384,7 @@
           <w:sz w:val="24"/>
           <w:szCs w:val="24"/>
         </w:rPr>
-        <w:t>The state is inde</w:t>
-      </w:r>
-      <w:r>
-        <w:rPr>
-          <w:sz w:val="24"/>
-          <w:szCs w:val="24"/>
-        </w:rPr>
-        <w:t>xed as an array in range [0:8]</w:t>
+        <w:t>The state is indexed as an array in range [0:8]</w:t>
       </w:r>
     </w:p>
     <w:p>
@@ -430,14 +444,7 @@
           <w:sz w:val="24"/>
           <w:szCs w:val="24"/>
         </w:rPr>
-        <w:t>Down: swap tiles [E] and [E+</w:t>
-      </w:r>
-      <w:r>
-        <w:rPr>
-          <w:sz w:val="24"/>
-          <w:szCs w:val="24"/>
-        </w:rPr>
-        <w:t>3]</w:t>
+        <w:t>Down: swap tiles [E] and [E+3]</w:t>
       </w:r>
     </w:p>
     <w:p>
@@ -457,14 +464,7 @@
           <w:sz w:val="24"/>
           <w:szCs w:val="24"/>
         </w:rPr>
-        <w:t>Left: swap tiles [E] and [E-1</w:t>
-      </w:r>
-      <w:r>
-        <w:rPr>
-          <w:sz w:val="24"/>
-          <w:szCs w:val="24"/>
-        </w:rPr>
-        <w:t>]</w:t>
+        <w:t>Left: swap tiles [E] and [E-1]</w:t>
       </w:r>
     </w:p>
     <w:p>
@@ -474,24 +474,14 @@
           <w:ilvl w:val="2"/>
           <w:numId w:val="1"/>
         </w:numPr>
-        <w:rPr>
-          <w:sz w:val="24"/>
-          <w:szCs w:val="24"/>
-        </w:rPr>
-      </w:pPr>
-      <w:r>
-        <w:rPr>
-          <w:sz w:val="24"/>
-          <w:szCs w:val="24"/>
-        </w:rPr>
-        <w:t>Right: swap tiles [E] and [E+1</w:t>
-      </w:r>
-      <w:r>
-        <w:rPr>
-          <w:sz w:val="24"/>
-          <w:szCs w:val="24"/>
-        </w:rPr>
-        <w:t>]</w:t>
+        <w:rPr/>
+      </w:pPr>
+      <w:r>
+        <w:rPr>
+          <w:sz w:val="24"/>
+          <w:szCs w:val="24"/>
+        </w:rPr>
+        <w:t>Right: swap tiles [E] and [E+1]</w:t>
       </w:r>
     </w:p>
     <w:p>
@@ -501,6 +491,68 @@
           <w:ilvl w:val="0"/>
           <w:numId w:val="1"/>
         </w:numPr>
+        <w:rPr/>
+      </w:pPr>
+      <w:r>
+        <w:rPr>
+          <w:sz w:val="24"/>
+          <w:szCs w:val="24"/>
+        </w:rPr>
+        <w:t>Successor State</w:t>
+      </w:r>
+    </w:p>
+    <w:p>
+      <w:pPr>
+        <w:pStyle w:val="ListParagraph"/>
+        <w:numPr>
+          <w:ilvl w:val="1"/>
+          <w:numId w:val="1"/>
+        </w:numPr>
+        <w:rPr/>
+      </w:pPr>
+      <w:r>
+        <w:rPr>
+          <w:sz w:val="24"/>
+          <w:szCs w:val="24"/>
+        </w:rPr>
+        <w:t xml:space="preserve">Position </w:t>
+      </w:r>
+      <w:r>
+        <w:rPr>
+          <w:sz w:val="24"/>
+          <w:szCs w:val="24"/>
+        </w:rPr>
+        <w:t>based on</w:t>
+      </w:r>
+      <w:r>
+        <w:rPr>
+          <w:sz w:val="24"/>
+          <w:szCs w:val="24"/>
+        </w:rPr>
+        <w:t xml:space="preserve"> transition model </w:t>
+      </w:r>
+      <w:r>
+        <w:rPr>
+          <w:sz w:val="24"/>
+          <w:szCs w:val="24"/>
+        </w:rPr>
+        <w:t>gives the</w:t>
+      </w:r>
+      <w:r>
+        <w:rPr>
+          <w:sz w:val="24"/>
+          <w:szCs w:val="24"/>
+        </w:rPr>
+        <w:t xml:space="preserve"> successor state</w:t>
+      </w:r>
+    </w:p>
+    <w:p>
+      <w:pPr>
+        <w:pStyle w:val="ListParagraph"/>
+        <w:numPr>
+          <w:ilvl w:val="0"/>
+          <w:numId w:val="1"/>
+        </w:numPr>
         <w:rPr>
           <w:sz w:val="24"/>
           <w:szCs w:val="24"/>
@@ -531,7 +583,14 @@
           <w:sz w:val="24"/>
           <w:szCs w:val="24"/>
         </w:rPr>
-        <w:t>“*12345678”</w:t>
+        <w:t>“</w:t>
+      </w:r>
+      <w:r>
+        <w:rPr>
+          <w:sz w:val="24"/>
+          <w:szCs w:val="24"/>
+        </w:rPr>
+        <w:t>*12345678”</w:t>
       </w:r>
     </w:p>
     <w:p>
@@ -561,10 +620,9 @@
           <w:ilvl w:val="1"/>
           <w:numId w:val="1"/>
         </w:numPr>
-        <w:rPr>
-          <w:sz w:val="24"/>
-          <w:szCs w:val="24"/>
-        </w:rPr>
+        <w:spacing w:before="0" w:after="160"/>
+        <w:contextualSpacing/>
+        <w:rPr/>
       </w:pPr>
       <w:r>
         <w:rPr>
@@ -573,26 +631,24 @@
         </w:rPr>
         <w:t>If state == goal</w:t>
       </w:r>
-      <w:bookmarkStart w:id="0" w:name="_GoBack"/>
-      <w:bookmarkEnd w:id="0"/>
     </w:p>
     <w:sectPr>
+      <w:type w:val="nextPage"/>
       <w:pgSz w:w="12240" w:h="15840"/>
-      <w:pgMar w:top="1440" w:right="1440" w:bottom="1440" w:left="1440" w:header="720" w:footer="720" w:gutter="0"/>
-      <w:cols w:space="720"/>
-      <w:docGrid w:linePitch="360"/>
+      <w:pgMar w:left="1440" w:right="1440" w:header="0" w:top="1440" w:footer="0" w:bottom="1440" w:gutter="0"/>
+      <w:pgNumType w:fmt="decimal"/>
+      <w:formProt w:val="false"/>
+      <w:textDirection w:val="lrTb"/>
+      <w:docGrid w:type="default" w:linePitch="360" w:charSpace="4294965247"/>
     </w:sectPr>
   </w:body>
 </w:document>
 </file>
 
 <file path=word/numbering.xml><?xml version="1.0" encoding="utf-8"?>
-<w:numbering xmlns:wpc="http://schemas.microsoft.com/office/word/2010/wordprocessingCanvas" xmlns:cx="http://schemas.microsoft.com/office/drawing/2014/chartex" xmlns:cx1="http://schemas.microsoft.com/office/drawing/2015/9/8/chartex" xmlns:cx2="http://schemas.microsoft.com/office/drawing/2015/10/21/chartex" xmlns:cx3="http://schemas.microsoft.com/office/drawing/2016/5/9/chartex" xmlns:cx4="http://schemas.microsoft.com/office/drawing/2016/5/10/chartex" xmlns:cx5="http://schemas.microsoft.com/office/drawing/2016/5/11/chartex" xmlns:cx6="http://schemas.microsoft.com/office/drawing/2016/5/12/chartex" xmlns:cx7="http://schemas.microsoft.com/office/drawing/2016/5/13/chartex" xmlns:cx8="http://schemas.microsoft.com/office/drawing/2016/5/14/chartex" xmlns:mc="http://schemas.openxmlformats.org/markup-compatibility/2006" xmlns:aink="http://schemas.microsoft.com/office/drawing/2016/ink" xmlns:am3d="http://schemas.microsoft.com/office/drawing/2017/model3d" xmlns:o="urn:schemas-microsoft-com:office:office" xmlns:r="http://schemas.openxmlformats.org/officeDocument/2006/relationships" xmlns:m="http://schemas.openxmlformats.org/officeDocument/2006/math" xmlns:v="urn:schemas-microsoft-com:vml" xmlns:wp14="http://schemas.microsoft.com/office/word/2010/wordprocessingDrawing" xmlns:wp="http://schemas.openxmlformats.org/drawingml/2006/wordprocessingDrawing" xmlns:w10="urn:schemas-microsoft-com:office:word" xmlns:w="http://schemas.openxmlformats.org/wordprocessingml/2006/main" xmlns:w14="http://schemas.microsoft.com/office/word/2010/wordml" xmlns:w15="http://schemas.microsoft.com/office/word/2012/wordml" xmlns:w16cid="http://schemas.microsoft.com/office/word/2016/wordml/cid" xmlns:w16se="http://schemas.microsoft.com/office/word/2015/wordml/symex" xmlns:wpg="http://schemas.microsoft.com/office/word/2010/wordprocessingGroup" xmlns:wpi="http://schemas.microsoft.com/office/word/2010/wordprocessingInk" xmlns:wne="http://schemas.microsoft.com/office/word/2006/wordml" xmlns:wps="http://schemas.microsoft.com/office/word/2010/wordprocessingShape" mc:Ignorable="w14 w15 w16se w16cid wp14">
-  <w:abstractNum w:abstractNumId="0" w15:restartNumberingAfterBreak="0">
-    <w:nsid w:val="58C013D4"/>
-    <w:multiLevelType w:val="hybridMultilevel"/>
-    <w:tmpl w:val="9BD8201C"/>
-    <w:lvl w:ilvl="0" w:tplc="04090001">
+<w:numbering xmlns:w="http://schemas.openxmlformats.org/wordprocessingml/2006/main" xmlns:o="urn:schemas-microsoft-com:office:office" xmlns:r="http://schemas.openxmlformats.org/officeDocument/2006/relationships" xmlns:v="urn:schemas-microsoft-com:vml">
+  <w:abstractNum w:abstractNumId="1">
+    <w:lvl w:ilvl="0">
       <w:start w:val="1"/>
       <w:numFmt w:val="bullet"/>
       <w:lvlText w:val=""/>
@@ -601,10 +657,12 @@
         <w:ind w:left="720" w:hanging="360"/>
       </w:pPr>
       <w:rPr>
-        <w:rFonts w:ascii="Symbol" w:hAnsi="Symbol" w:hint="default"/>
+        <w:rFonts w:ascii="Symbol" w:hAnsi="Symbol" w:cs="Symbol" w:hint="default"/>
+        <w:sz w:val="24"/>
+        <w:rFonts w:cs="Symbol"/>
       </w:rPr>
     </w:lvl>
-    <w:lvl w:ilvl="1" w:tplc="04090003">
+    <w:lvl w:ilvl="1">
       <w:start w:val="1"/>
       <w:numFmt w:val="bullet"/>
       <w:lvlText w:val="o"/>
@@ -614,9 +672,11 @@
       </w:pPr>
       <w:rPr>
         <w:rFonts w:ascii="Courier New" w:hAnsi="Courier New" w:cs="Courier New" w:hint="default"/>
+        <w:sz w:val="24"/>
+        <w:rFonts w:cs="Courier New"/>
       </w:rPr>
     </w:lvl>
-    <w:lvl w:ilvl="2" w:tplc="04090005">
+    <w:lvl w:ilvl="2">
       <w:start w:val="1"/>
       <w:numFmt w:val="bullet"/>
       <w:lvlText w:val=""/>
@@ -625,10 +685,12 @@
         <w:ind w:left="2160" w:hanging="360"/>
       </w:pPr>
       <w:rPr>
-        <w:rFonts w:ascii="Wingdings" w:hAnsi="Wingdings" w:hint="default"/>
+        <w:rFonts w:ascii="Wingdings" w:hAnsi="Wingdings" w:cs="Wingdings" w:hint="default"/>
+        <w:sz w:val="24"/>
+        <w:rFonts w:cs="Wingdings"/>
       </w:rPr>
     </w:lvl>
-    <w:lvl w:ilvl="3" w:tplc="04090001" w:tentative="1">
+    <w:lvl w:ilvl="3">
       <w:start w:val="1"/>
       <w:numFmt w:val="bullet"/>
       <w:lvlText w:val=""/>
@@ -637,10 +699,11 @@
         <w:ind w:left="2880" w:hanging="360"/>
       </w:pPr>
       <w:rPr>
-        <w:rFonts w:ascii="Symbol" w:hAnsi="Symbol" w:hint="default"/>
+        <w:rFonts w:ascii="Symbol" w:hAnsi="Symbol" w:cs="Symbol" w:hint="default"/>
+        <w:rFonts w:cs="Symbol"/>
       </w:rPr>
     </w:lvl>
-    <w:lvl w:ilvl="4" w:tplc="04090003" w:tentative="1">
+    <w:lvl w:ilvl="4">
       <w:start w:val="1"/>
       <w:numFmt w:val="bullet"/>
       <w:lvlText w:val="o"/>
@@ -650,9 +713,10 @@
       </w:pPr>
       <w:rPr>
         <w:rFonts w:ascii="Courier New" w:hAnsi="Courier New" w:cs="Courier New" w:hint="default"/>
+        <w:rFonts w:cs="Courier New"/>
       </w:rPr>
     </w:lvl>
-    <w:lvl w:ilvl="5" w:tplc="04090005" w:tentative="1">
+    <w:lvl w:ilvl="5">
       <w:start w:val="1"/>
       <w:numFmt w:val="bullet"/>
       <w:lvlText w:val=""/>
@@ -661,10 +725,11 @@
         <w:ind w:left="4320" w:hanging="360"/>
       </w:pPr>
       <w:rPr>
-        <w:rFonts w:ascii="Wingdings" w:hAnsi="Wingdings" w:hint="default"/>
+        <w:rFonts w:ascii="Wingdings" w:hAnsi="Wingdings" w:cs="Wingdings" w:hint="default"/>
+        <w:rFonts w:cs="Wingdings"/>
       </w:rPr>
     </w:lvl>
-    <w:lvl w:ilvl="6" w:tplc="04090001" w:tentative="1">
+    <w:lvl w:ilvl="6">
       <w:start w:val="1"/>
       <w:numFmt w:val="bullet"/>
       <w:lvlText w:val=""/>
@@ -673,10 +738,11 @@
         <w:ind w:left="5040" w:hanging="360"/>
       </w:pPr>
       <w:rPr>
-        <w:rFonts w:ascii="Symbol" w:hAnsi="Symbol" w:hint="default"/>
+        <w:rFonts w:ascii="Symbol" w:hAnsi="Symbol" w:cs="Symbol" w:hint="default"/>
+        <w:rFonts w:cs="Symbol"/>
       </w:rPr>
     </w:lvl>
-    <w:lvl w:ilvl="7" w:tplc="04090003" w:tentative="1">
+    <w:lvl w:ilvl="7">
       <w:start w:val="1"/>
       <w:numFmt w:val="bullet"/>
       <w:lvlText w:val="o"/>
@@ -686,9 +752,10 @@
       </w:pPr>
       <w:rPr>
         <w:rFonts w:ascii="Courier New" w:hAnsi="Courier New" w:cs="Courier New" w:hint="default"/>
+        <w:rFonts w:cs="Courier New"/>
       </w:rPr>
     </w:lvl>
-    <w:lvl w:ilvl="8" w:tplc="04090005" w:tentative="1">
+    <w:lvl w:ilvl="8">
       <w:start w:val="1"/>
       <w:numFmt w:val="bullet"/>
       <w:lvlText w:val=""/>
@@ -697,44 +764,164 @@
         <w:ind w:left="6480" w:hanging="360"/>
       </w:pPr>
       <w:rPr>
-        <w:rFonts w:ascii="Wingdings" w:hAnsi="Wingdings" w:hint="default"/>
+        <w:rFonts w:ascii="Wingdings" w:hAnsi="Wingdings" w:cs="Wingdings" w:hint="default"/>
+        <w:rFonts w:cs="Wingdings"/>
       </w:rPr>
     </w:lvl>
   </w:abstractNum>
+  <w:abstractNum w:abstractNumId="2">
+    <w:lvl w:ilvl="0">
+      <w:start w:val="1"/>
+      <w:numFmt w:val="none"/>
+      <w:suff w:val="nothing"/>
+      <w:lvlText w:val=""/>
+      <w:lvlJc w:val="left"/>
+      <w:pPr>
+        <w:tabs>
+          <w:tab w:val="num" w:pos="432"/>
+        </w:tabs>
+        <w:ind w:left="432" w:hanging="432"/>
+      </w:pPr>
+    </w:lvl>
+    <w:lvl w:ilvl="1">
+      <w:start w:val="1"/>
+      <w:numFmt w:val="none"/>
+      <w:suff w:val="nothing"/>
+      <w:lvlText w:val=""/>
+      <w:lvlJc w:val="left"/>
+      <w:pPr>
+        <w:tabs>
+          <w:tab w:val="num" w:pos="576"/>
+        </w:tabs>
+        <w:ind w:left="576" w:hanging="576"/>
+      </w:pPr>
+    </w:lvl>
+    <w:lvl w:ilvl="2">
+      <w:start w:val="1"/>
+      <w:numFmt w:val="none"/>
+      <w:suff w:val="nothing"/>
+      <w:lvlText w:val=""/>
+      <w:lvlJc w:val="left"/>
+      <w:pPr>
+        <w:tabs>
+          <w:tab w:val="num" w:pos="720"/>
+        </w:tabs>
+        <w:ind w:left="720" w:hanging="720"/>
+      </w:pPr>
+    </w:lvl>
+    <w:lvl w:ilvl="3">
+      <w:start w:val="1"/>
+      <w:numFmt w:val="none"/>
+      <w:suff w:val="nothing"/>
+      <w:lvlText w:val=""/>
+      <w:lvlJc w:val="left"/>
+      <w:pPr>
+        <w:tabs>
+          <w:tab w:val="num" w:pos="864"/>
+        </w:tabs>
+        <w:ind w:left="864" w:hanging="864"/>
+      </w:pPr>
+    </w:lvl>
+    <w:lvl w:ilvl="4">
+      <w:start w:val="1"/>
+      <w:numFmt w:val="none"/>
+      <w:suff w:val="nothing"/>
+      <w:lvlText w:val=""/>
+      <w:lvlJc w:val="left"/>
+      <w:pPr>
+        <w:tabs>
+          <w:tab w:val="num" w:pos="1008"/>
+        </w:tabs>
+        <w:ind w:left="1008" w:hanging="1008"/>
+      </w:pPr>
+    </w:lvl>
+    <w:lvl w:ilvl="5">
+      <w:start w:val="1"/>
+      <w:numFmt w:val="none"/>
+      <w:suff w:val="nothing"/>
+      <w:lvlText w:val=""/>
+      <w:lvlJc w:val="left"/>
+      <w:pPr>
+        <w:tabs>
+          <w:tab w:val="num" w:pos="1152"/>
+        </w:tabs>
+        <w:ind w:left="1152" w:hanging="1152"/>
+      </w:pPr>
+    </w:lvl>
+    <w:lvl w:ilvl="6">
+      <w:start w:val="1"/>
+      <w:numFmt w:val="none"/>
+      <w:suff w:val="nothing"/>
+      <w:lvlText w:val=""/>
+      <w:lvlJc w:val="left"/>
+      <w:pPr>
+        <w:tabs>
+          <w:tab w:val="num" w:pos="1296"/>
+        </w:tabs>
+        <w:ind w:left="1296" w:hanging="1296"/>
+      </w:pPr>
+    </w:lvl>
+    <w:lvl w:ilvl="7">
+      <w:start w:val="1"/>
+      <w:numFmt w:val="none"/>
+      <w:suff w:val="nothing"/>
+      <w:lvlText w:val=""/>
+      <w:lvlJc w:val="left"/>
+      <w:pPr>
+        <w:tabs>
+          <w:tab w:val="num" w:pos="1440"/>
+        </w:tabs>
+        <w:ind w:left="1440" w:hanging="1440"/>
+      </w:pPr>
+    </w:lvl>
+    <w:lvl w:ilvl="8">
+      <w:start w:val="1"/>
+      <w:numFmt w:val="none"/>
+      <w:suff w:val="nothing"/>
+      <w:lvlText w:val=""/>
+      <w:lvlJc w:val="left"/>
+      <w:pPr>
+        <w:tabs>
+          <w:tab w:val="num" w:pos="1584"/>
+        </w:tabs>
+        <w:ind w:left="1584" w:hanging="1584"/>
+      </w:pPr>
+    </w:lvl>
+  </w:abstractNum>
   <w:num w:numId="1">
-    <w:abstractNumId w:val="0"/>
+    <w:abstractNumId w:val="1"/>
+  </w:num>
+  <w:num w:numId="2">
+    <w:abstractNumId w:val="2"/>
   </w:num>
 </w:numbering>
 </file>
 
 <file path=word/styles.xml><?xml version="1.0" encoding="utf-8"?>
-<w:styles xmlns:mc="http://schemas.openxmlformats.org/markup-compatibility/2006" xmlns:r="http://schemas.openxmlformats.org/officeDocument/2006/relationships" xmlns:w="http://schemas.openxmlformats.org/wordprocessingml/2006/main" xmlns:w14="http://schemas.microsoft.com/office/word/2010/wordml" xmlns:w15="http://schemas.microsoft.com/office/word/2012/wordml" xmlns:w16cid="http://schemas.microsoft.com/office/word/2016/wordml/cid" xmlns:w16se="http://schemas.microsoft.com/office/word/2015/wordml/symex" mc:Ignorable="w14 w15 w16se w16cid">
+<w:styles xmlns:w="http://schemas.openxmlformats.org/wordprocessingml/2006/main" xmlns:w14="http://schemas.microsoft.com/office/word/2010/wordml" xmlns:mc="http://schemas.openxmlformats.org/markup-compatibility/2006" mc:Ignorable="w14">
   <w:docDefaults>
     <w:rPrDefault>
       <w:rPr>
-        <w:rFonts w:asciiTheme="minorHAnsi" w:eastAsiaTheme="minorHAnsi" w:hAnsiTheme="minorHAnsi" w:cstheme="minorBidi"/>
-        <w:sz w:val="22"/>
+        <w:rFonts w:ascii="Calibri" w:hAnsi="Calibri" w:eastAsia="Calibri" w:cs="" w:asciiTheme="minorHAnsi" w:cstheme="minorBidi" w:eastAsiaTheme="minorHAnsi" w:hAnsiTheme="minorHAnsi"/>
         <w:szCs w:val="22"/>
         <w:lang w:val="en-US" w:eastAsia="en-US" w:bidi="ar-SA"/>
       </w:rPr>
     </w:rPrDefault>
     <w:pPrDefault>
-      <w:pPr>
-        <w:spacing w:after="160" w:line="259" w:lineRule="auto"/>
-      </w:pPr>
+      <w:pPr/>
     </w:pPrDefault>
   </w:docDefaults>
   <w:latentStyles w:defLockedState="0" w:defUIPriority="99" w:defSemiHidden="0" w:defUnhideWhenUsed="0" w:defQFormat="0" w:count="375">
     <w:lsdException w:name="Normal" w:uiPriority="0" w:qFormat="1"/>
     <w:lsdException w:name="heading 1" w:uiPriority="9" w:qFormat="1"/>
-    <w:lsdException w:name="heading 2" w:semiHidden="1" w:uiPriority="9" w:unhideWhenUsed="1" w:qFormat="1"/>
-    <w:lsdException w:name="heading 3" w:semiHidden="1" w:uiPriority="9" w:unhideWhenUsed="1" w:qFormat="1"/>
-    <w:lsdException w:name="heading 4" w:semiHidden="1" w:uiPriority="9" w:unhideWhenUsed="1" w:qFormat="1"/>
-    <w:lsdException w:name="heading 5" w:semiHidden="1" w:uiPriority="9" w:unhideWhenUsed="1" w:qFormat="1"/>
-    <w:lsdException w:name="heading 6" w:semiHidden="1" w:uiPriority="9" w:unhideWhenUsed="1" w:qFormat="1"/>
-    <w:lsdException w:name="heading 7" w:semiHidden="1" w:uiPriority="9" w:unhideWhenUsed="1" w:qFormat="1"/>
-    <w:lsdException w:name="heading 8" w:semiHidden="1" w:uiPriority="9" w:unhideWhenUsed="1" w:qFormat="1"/>
-    <w:lsdException w:name="heading 9" w:semiHidden="1" w:uiPriority="9" w:unhideWhenUsed="1" w:qFormat="1"/>
+    <w:lsdException w:name="heading 2" w:uiPriority="9" w:semiHidden="1" w:unhideWhenUsed="1" w:qFormat="1"/>
+    <w:lsdException w:name="heading 3" w:uiPriority="9" w:semiHidden="1" w:unhideWhenUsed="1" w:qFormat="1"/>
+    <w:lsdException w:name="heading 4" w:uiPriority="9" w:semiHidden="1" w:unhideWhenUsed="1" w:qFormat="1"/>
+    <w:lsdException w:name="heading 5" w:uiPriority="9" w:semiHidden="1" w:unhideWhenUsed="1" w:qFormat="1"/>
+    <w:lsdException w:name="heading 6" w:uiPriority="9" w:semiHidden="1" w:unhideWhenUsed="1" w:qFormat="1"/>
+    <w:lsdException w:name="heading 7" w:uiPriority="9" w:semiHidden="1" w:unhideWhenUsed="1" w:qFormat="1"/>
+    <w:lsdException w:name="heading 8" w:uiPriority="9" w:semiHidden="1" w:unhideWhenUsed="1" w:qFormat="1"/>
+    <w:lsdException w:name="heading 9" w:uiPriority="9" w:semiHidden="1" w:unhideWhenUsed="1" w:qFormat="1"/>
     <w:lsdException w:name="index 1" w:semiHidden="1" w:unhideWhenUsed="1"/>
     <w:lsdException w:name="index 2" w:semiHidden="1" w:unhideWhenUsed="1"/>
     <w:lsdException w:name="index 3" w:semiHidden="1" w:unhideWhenUsed="1"/>
@@ -744,22 +931,22 @@
     <w:lsdException w:name="index 7" w:semiHidden="1" w:unhideWhenUsed="1"/>
     <w:lsdException w:name="index 8" w:semiHidden="1" w:unhideWhenUsed="1"/>
     <w:lsdException w:name="index 9" w:semiHidden="1" w:unhideWhenUsed="1"/>
-    <w:lsdException w:name="toc 1" w:semiHidden="1" w:uiPriority="39" w:unhideWhenUsed="1"/>
-    <w:lsdException w:name="toc 2" w:semiHidden="1" w:uiPriority="39" w:unhideWhenUsed="1"/>
-    <w:lsdException w:name="toc 3" w:semiHidden="1" w:uiPriority="39" w:unhideWhenUsed="1"/>
-    <w:lsdException w:name="toc 4" w:semiHidden="1" w:uiPriority="39" w:unhideWhenUsed="1"/>
-    <w:lsdException w:name="toc 5" w:semiHidden="1" w:uiPriority="39" w:unhideWhenUsed="1"/>
-    <w:lsdException w:name="toc 6" w:semiHidden="1" w:uiPriority="39" w:unhideWhenUsed="1"/>
-    <w:lsdException w:name="toc 7" w:semiHidden="1" w:uiPriority="39" w:unhideWhenUsed="1"/>
-    <w:lsdException w:name="toc 8" w:semiHidden="1" w:uiPriority="39" w:unhideWhenUsed="1"/>
-    <w:lsdException w:name="toc 9" w:semiHidden="1" w:uiPriority="39" w:unhideWhenUsed="1"/>
+    <w:lsdException w:name="toc 1" w:uiPriority="39" w:semiHidden="1" w:unhideWhenUsed="1"/>
+    <w:lsdException w:name="toc 2" w:uiPriority="39" w:semiHidden="1" w:unhideWhenUsed="1"/>
+    <w:lsdException w:name="toc 3" w:uiPriority="39" w:semiHidden="1" w:unhideWhenUsed="1"/>
+    <w:lsdException w:name="toc 4" w:uiPriority="39" w:semiHidden="1" w:unhideWhenUsed="1"/>
+    <w:lsdException w:name="toc 5" w:uiPriority="39" w:semiHidden="1" w:unhideWhenUsed="1"/>
+    <w:lsdException w:name="toc 6" w:uiPriority="39" w:semiHidden="1" w:unhideWhenUsed="1"/>
+    <w:lsdException w:name="toc 7" w:uiPriority="39" w:semiHidden="1" w:unhideWhenUsed="1"/>
+    <w:lsdException w:name="toc 8" w:uiPriority="39" w:semiHidden="1" w:unhideWhenUsed="1"/>
+    <w:lsdException w:name="toc 9" w:uiPriority="39" w:semiHidden="1" w:unhideWhenUsed="1"/>
     <w:lsdException w:name="Normal Indent" w:semiHidden="1" w:unhideWhenUsed="1"/>
     <w:lsdException w:name="footnote text" w:semiHidden="1" w:unhideWhenUsed="1"/>
     <w:lsdException w:name="annotation text" w:semiHidden="1" w:unhideWhenUsed="1"/>
     <w:lsdException w:name="header" w:semiHidden="1" w:unhideWhenUsed="1"/>
     <w:lsdException w:name="footer" w:semiHidden="1" w:unhideWhenUsed="1"/>
     <w:lsdException w:name="index heading" w:semiHidden="1" w:unhideWhenUsed="1"/>
-    <w:lsdException w:name="caption" w:semiHidden="1" w:uiPriority="35" w:unhideWhenUsed="1" w:qFormat="1"/>
+    <w:lsdException w:name="caption" w:uiPriority="35" w:semiHidden="1" w:unhideWhenUsed="1" w:qFormat="1"/>
     <w:lsdException w:name="table of figures" w:semiHidden="1" w:unhideWhenUsed="1"/>
     <w:lsdException w:name="envelope address" w:semiHidden="1" w:unhideWhenUsed="1"/>
     <w:lsdException w:name="envelope return" w:semiHidden="1" w:unhideWhenUsed="1"/>
@@ -790,7 +977,7 @@
     <w:lsdException w:name="Title" w:uiPriority="10" w:qFormat="1"/>
     <w:lsdException w:name="Closing" w:semiHidden="1" w:unhideWhenUsed="1"/>
     <w:lsdException w:name="Signature" w:semiHidden="1" w:unhideWhenUsed="1"/>
-    <w:lsdException w:name="Default Paragraph Font" w:semiHidden="1" w:uiPriority="1" w:unhideWhenUsed="1"/>
+    <w:lsdException w:name="Default Paragraph Font" w:uiPriority="1" w:semiHidden="1" w:unhideWhenUsed="1"/>
     <w:lsdException w:name="Body Text" w:semiHidden="1" w:unhideWhenUsed="1"/>
     <w:lsdException w:name="Body Text Indent" w:semiHidden="1" w:unhideWhenUsed="1"/>
     <w:lsdException w:name="List Continue" w:semiHidden="1" w:unhideWhenUsed="1"/>
@@ -990,8 +1177,8 @@
     <w:lsdException w:name="Subtle Reference" w:uiPriority="31" w:qFormat="1"/>
     <w:lsdException w:name="Intense Reference" w:uiPriority="32" w:qFormat="1"/>
     <w:lsdException w:name="Book Title" w:uiPriority="33" w:qFormat="1"/>
-    <w:lsdException w:name="Bibliography" w:semiHidden="1" w:uiPriority="37" w:unhideWhenUsed="1"/>
-    <w:lsdException w:name="TOC Heading" w:semiHidden="1" w:uiPriority="39" w:unhideWhenUsed="1" w:qFormat="1"/>
+    <w:lsdException w:name="Bibliography" w:uiPriority="37" w:semiHidden="1" w:unhideWhenUsed="1"/>
+    <w:lsdException w:name="TOC Heading" w:uiPriority="39" w:semiHidden="1" w:unhideWhenUsed="1" w:qFormat="1"/>
     <w:lsdException w:name="Plain Table 1" w:uiPriority="41"/>
     <w:lsdException w:name="Plain Table 2" w:uiPriority="42"/>
     <w:lsdException w:name="Plain Table 3" w:uiPriority="43"/>
@@ -1101,15 +1288,262 @@
     <w:lsdException w:name="Hashtag" w:semiHidden="1" w:unhideWhenUsed="1"/>
     <w:lsdException w:name="Unresolved Mention" w:semiHidden="1" w:unhideWhenUsed="1"/>
   </w:latentStyles>
-  <w:style w:type="paragraph" w:default="1" w:styleId="Normal">
+  <w:style w:type="paragraph" w:styleId="Normal" w:default="1">
     <w:name w:val="Normal"/>
     <w:qFormat/>
-  </w:style>
-  <w:style w:type="character" w:default="1" w:styleId="DefaultParagraphFont">
+    <w:pPr>
+      <w:widowControl/>
+      <w:bidi w:val="0"/>
+      <w:spacing w:lineRule="auto" w:line="259" w:before="0" w:after="160"/>
+      <w:jc w:val="left"/>
+    </w:pPr>
+    <w:rPr>
+      <w:rFonts w:ascii="Calibri" w:hAnsi="Calibri" w:eastAsia="Calibri" w:cs="" w:asciiTheme="minorHAnsi" w:cstheme="minorBidi" w:eastAsiaTheme="minorHAnsi" w:hAnsiTheme="minorHAnsi"/>
+      <w:color w:val="00000A"/>
+      <w:sz w:val="22"/>
+      <w:szCs w:val="22"/>
+      <w:lang w:val="en-US" w:eastAsia="en-US" w:bidi="ar-SA"/>
+    </w:rPr>
+  </w:style>
+  <w:style w:type="character" w:styleId="DefaultParagraphFont" w:default="1">
     <w:name w:val="Default Paragraph Font"/>
     <w:uiPriority w:val="1"/>
     <w:semiHidden/>
     <w:unhideWhenUsed/>
+    <w:qFormat/>
+    <w:rPr/>
+  </w:style>
+  <w:style w:type="character" w:styleId="ListLabel1">
+    <w:name w:val="ListLabel 1"/>
+    <w:qFormat/>
+    <w:rPr>
+      <w:rFonts w:cs="Courier New"/>
+      <w:sz w:val="24"/>
+    </w:rPr>
+  </w:style>
+  <w:style w:type="character" w:styleId="ListLabel2">
+    <w:name w:val="ListLabel 2"/>
+    <w:qFormat/>
+    <w:rPr>
+      <w:rFonts w:cs="Courier New"/>
+    </w:rPr>
+  </w:style>
+  <w:style w:type="character" w:styleId="ListLabel3">
+    <w:name w:val="ListLabel 3"/>
+    <w:qFormat/>
+    <w:rPr>
+      <w:rFonts w:cs="Courier New"/>
+    </w:rPr>
+  </w:style>
+  <w:style w:type="character" w:styleId="ListLabel4">
+    <w:name w:val="ListLabel 4"/>
+    <w:qFormat/>
+    <w:rPr>
+      <w:rFonts w:cs="Symbol"/>
+      <w:sz w:val="24"/>
+    </w:rPr>
+  </w:style>
+  <w:style w:type="character" w:styleId="ListLabel5">
+    <w:name w:val="ListLabel 5"/>
+    <w:qFormat/>
+    <w:rPr>
+      <w:rFonts w:cs="Courier New"/>
+      <w:sz w:val="24"/>
+    </w:rPr>
+  </w:style>
+  <w:style w:type="character" w:styleId="ListLabel6">
+    <w:name w:val="ListLabel 6"/>
+    <w:qFormat/>
+    <w:rPr>
+      <w:rFonts w:cs="Wingdings"/>
+      <w:sz w:val="24"/>
+    </w:rPr>
+  </w:style>
+  <w:style w:type="character" w:styleId="ListLabel7">
+    <w:name w:val="ListLabel 7"/>
+    <w:qFormat/>
+    <w:rPr>
+      <w:rFonts w:cs="Symbol"/>
+    </w:rPr>
+  </w:style>
+  <w:style w:type="character" w:styleId="ListLabel8">
+    <w:name w:val="ListLabel 8"/>
+    <w:qFormat/>
+    <w:rPr>
+      <w:rFonts w:cs="Courier New"/>
+    </w:rPr>
+  </w:style>
+  <w:style w:type="character" w:styleId="ListLabel9">
+    <w:name w:val="ListLabel 9"/>
+    <w:qFormat/>
+    <w:rPr>
+      <w:rFonts w:cs="Wingdings"/>
+    </w:rPr>
+  </w:style>
+  <w:style w:type="character" w:styleId="ListLabel10">
+    <w:name w:val="ListLabel 10"/>
+    <w:qFormat/>
+    <w:rPr>
+      <w:rFonts w:cs="Symbol"/>
+    </w:rPr>
+  </w:style>
+  <w:style w:type="character" w:styleId="ListLabel11">
+    <w:name w:val="ListLabel 11"/>
+    <w:qFormat/>
+    <w:rPr>
+      <w:rFonts w:cs="Courier New"/>
+    </w:rPr>
+  </w:style>
+  <w:style w:type="character" w:styleId="ListLabel12">
+    <w:name w:val="ListLabel 12"/>
+    <w:qFormat/>
+    <w:rPr>
+      <w:rFonts w:cs="Wingdings"/>
+    </w:rPr>
+  </w:style>
+  <w:style w:type="character" w:styleId="ListLabel13">
+    <w:name w:val="ListLabel 13"/>
+    <w:qFormat/>
+    <w:rPr>
+      <w:rFonts w:cs="Symbol"/>
+      <w:sz w:val="24"/>
+    </w:rPr>
+  </w:style>
+  <w:style w:type="character" w:styleId="ListLabel14">
+    <w:name w:val="ListLabel 14"/>
+    <w:qFormat/>
+    <w:rPr>
+      <w:rFonts w:cs="Courier New"/>
+      <w:sz w:val="24"/>
+    </w:rPr>
+  </w:style>
+  <w:style w:type="character" w:styleId="ListLabel15">
+    <w:name w:val="ListLabel 15"/>
+    <w:qFormat/>
+    <w:rPr>
+      <w:rFonts w:cs="Wingdings"/>
+      <w:sz w:val="24"/>
+    </w:rPr>
+  </w:style>
+  <w:style w:type="character" w:styleId="ListLabel16">
+    <w:name w:val="ListLabel 16"/>
+    <w:qFormat/>
+    <w:rPr>
+      <w:rFonts w:cs="Symbol"/>
+    </w:rPr>
+  </w:style>
+  <w:style w:type="character" w:styleId="ListLabel17">
+    <w:name w:val="ListLabel 17"/>
+    <w:qFormat/>
+    <w:rPr>
+      <w:rFonts w:cs="Courier New"/>
+    </w:rPr>
+  </w:style>
+  <w:style w:type="character" w:styleId="ListLabel18">
+    <w:name w:val="ListLabel 18"/>
+    <w:qFormat/>
+    <w:rPr>
+      <w:rFonts w:cs="Wingdings"/>
+    </w:rPr>
+  </w:style>
+  <w:style w:type="character" w:styleId="ListLabel19">
+    <w:name w:val="ListLabel 19"/>
+    <w:qFormat/>
+    <w:rPr>
+      <w:rFonts w:cs="Symbol"/>
+    </w:rPr>
+  </w:style>
+  <w:style w:type="character" w:styleId="ListLabel20">
+    <w:name w:val="ListLabel 20"/>
+    <w:qFormat/>
+    <w:rPr>
+      <w:rFonts w:cs="Courier New"/>
+    </w:rPr>
+  </w:style>
+  <w:style w:type="character" w:styleId="ListLabel21">
+    <w:name w:val="ListLabel 21"/>
+    <w:qFormat/>
+    <w:rPr>
+      <w:rFonts w:cs="Wingdings"/>
+    </w:rPr>
+  </w:style>
+  <w:style w:type="paragraph" w:styleId="Heading">
+    <w:name w:val="Heading"/>
+    <w:basedOn w:val="Normal"/>
+    <w:next w:val="TextBody"/>
+    <w:qFormat/>
+    <w:pPr>
+      <w:keepNext/>
+      <w:spacing w:before="240" w:after="120"/>
+    </w:pPr>
+    <w:rPr>
+      <w:rFonts w:ascii="Liberation Sans" w:hAnsi="Liberation Sans" w:eastAsia="Noto Sans CJK SC Regular" w:cs="FreeSans"/>
+      <w:sz w:val="28"/>
+      <w:szCs w:val="28"/>
+    </w:rPr>
+  </w:style>
+  <w:style w:type="paragraph" w:styleId="TextBody">
+    <w:name w:val="Body Text"/>
+    <w:basedOn w:val="Normal"/>
+    <w:pPr>
+      <w:spacing w:lineRule="auto" w:line="288" w:before="0" w:after="140"/>
+    </w:pPr>
+    <w:rPr/>
+  </w:style>
+  <w:style w:type="paragraph" w:styleId="List">
+    <w:name w:val="List"/>
+    <w:basedOn w:val="TextBody"/>
+    <w:pPr/>
+    <w:rPr>
+      <w:rFonts w:cs="FreeSans"/>
+    </w:rPr>
+  </w:style>
+  <w:style w:type="paragraph" w:styleId="Caption">
+    <w:name w:val="Caption"/>
+    <w:basedOn w:val="Normal"/>
+    <w:qFormat/>
+    <w:pPr>
+      <w:suppressLineNumbers/>
+      <w:spacing w:before="120" w:after="120"/>
+    </w:pPr>
+    <w:rPr>
+      <w:rFonts w:cs="FreeSans"/>
+      <w:i/>
+      <w:iCs/>
+      <w:sz w:val="24"/>
+      <w:szCs w:val="24"/>
+    </w:rPr>
+  </w:style>
+  <w:style w:type="paragraph" w:styleId="Index">
+    <w:name w:val="Index"/>
+    <w:basedOn w:val="Normal"/>
+    <w:qFormat/>
+    <w:pPr>
+      <w:suppressLineNumbers/>
+    </w:pPr>
+    <w:rPr>
+      <w:rFonts w:cs="FreeSans"/>
+    </w:rPr>
+  </w:style>
+  <w:style w:type="paragraph" w:styleId="ListParagraph">
+    <w:name w:val="List Paragraph"/>
+    <w:basedOn w:val="Normal"/>
+    <w:uiPriority w:val="34"/>
+    <w:qFormat/>
+    <w:rsid w:val="00ba4a44"/>
+    <w:pPr>
+      <w:spacing w:before="0" w:after="160"/>
+      <w:ind w:left="720" w:hanging="0"/>
+      <w:contextualSpacing/>
+    </w:pPr>
+    <w:rPr/>
+  </w:style>
+  <w:style w:type="numbering" w:styleId="NoList" w:default="1">
+    <w:name w:val="No List"/>
+    <w:uiPriority w:val="99"/>
+    <w:semiHidden/>
+    <w:unhideWhenUsed/>
+    <w:qFormat/>
   </w:style>
   <w:style w:type="table" w:default="1" w:styleId="TableNormal">
     <w:name w:val="Normal Table"/>
@@ -1125,23 +1559,6 @@
         <w:right w:w="108" w:type="dxa"/>
       </w:tblCellMar>
     </w:tblPr>
-  </w:style>
-  <w:style w:type="numbering" w:default="1" w:styleId="NoList">
-    <w:name w:val="No List"/>
-    <w:uiPriority w:val="99"/>
-    <w:semiHidden/>
-    <w:unhideWhenUsed/>
-  </w:style>
-  <w:style w:type="paragraph" w:styleId="ListParagraph">
-    <w:name w:val="List Paragraph"/>
-    <w:basedOn w:val="Normal"/>
-    <w:uiPriority w:val="34"/>
-    <w:qFormat/>
-    <w:rsid w:val="00BA4A44"/>
-    <w:pPr>
-      <w:ind w:left="720"/>
-      <w:contextualSpacing/>
-    </w:pPr>
   </w:style>
 </w:styles>
 </file>

</xml_diff>